<commit_message>
Correction of Prediction webpart .
</commit_message>
<xml_diff>
--- a/PFE_Project/Dashboard_demo/Geld_Pilot dashboard.docx
+++ b/PFE_Project/Dashboard_demo/Geld_Pilot dashboard.docx
@@ -1156,30 +1156,581 @@
           <w:rFonts w:asciiTheme="majorBidi" w:hAnsiTheme="majorBidi" w:cstheme="majorBidi"/>
           <w:b/>
           <w:bCs/>
-          <w:sz w:val="28"/>
-          <w:szCs w:val="28"/>
-        </w:rPr>
-      </w:pPr>
-      <w:r>
-        <w:rPr>
-          <w:rFonts w:asciiTheme="majorBidi" w:hAnsiTheme="majorBidi" w:cstheme="majorBidi"/>
-          <w:b/>
-          <w:bCs/>
-          <w:sz w:val="28"/>
-          <w:szCs w:val="28"/>
-        </w:rPr>
-        <w:t>3.2 Page Gestion des clients</w:t>
-      </w:r>
-    </w:p>
-    <w:p>
-      <w:pPr>
-        <w:jc w:val="both"/>
-        <w:rPr>
-          <w:rFonts w:asciiTheme="majorBidi" w:hAnsiTheme="majorBidi" w:cstheme="majorBidi"/>
-          <w:b/>
-          <w:bCs/>
-          <w:sz w:val="28"/>
-          <w:szCs w:val="28"/>
+          <w:sz w:val="26"/>
+          <w:szCs w:val="26"/>
+        </w:rPr>
+      </w:pPr>
+      <w:r>
+        <w:rPr>
+          <w:rFonts w:asciiTheme="majorBidi" w:hAnsiTheme="majorBidi" w:cstheme="majorBidi"/>
+          <w:b/>
+          <w:bCs/>
+          <w:sz w:val="26"/>
+          <w:szCs w:val="26"/>
+        </w:rPr>
+        <w:t>3.2 Page de Gestion des Clients</w:t>
+      </w:r>
+    </w:p>
+    <w:p>
+      <w:pPr>
+        <w:jc w:val="both"/>
+        <w:rPr>
+          <w:rFonts w:asciiTheme="majorBidi" w:hAnsiTheme="majorBidi" w:cstheme="majorBidi"/>
+        </w:rPr>
+      </w:pPr>
+      <w:r>
+        <w:rPr>
+          <w:rFonts w:asciiTheme="majorBidi" w:hAnsiTheme="majorBidi" w:cstheme="majorBidi"/>
+          <w:b/>
+          <w:bCs/>
+        </w:rPr>
+        <w:t>Objectifs :</w:t>
+      </w:r>
+    </w:p>
+    <w:p>
+      <w:pPr>
+        <w:numPr>
+          <w:ilvl w:val="0"/>
+          <w:numId w:val="20"/>
+        </w:numPr>
+        <w:jc w:val="both"/>
+        <w:rPr>
+          <w:rFonts w:asciiTheme="majorBidi" w:hAnsiTheme="majorBidi" w:cstheme="majorBidi"/>
+        </w:rPr>
+      </w:pPr>
+      <w:r>
+        <w:rPr>
+          <w:rFonts w:asciiTheme="majorBidi" w:hAnsiTheme="majorBidi" w:cstheme="majorBidi"/>
+        </w:rPr>
+        <w:t>Centraliser toutes les informations relatives aux clients dans un seul espace interactif.</w:t>
+      </w:r>
+    </w:p>
+    <w:p>
+      <w:pPr>
+        <w:numPr>
+          <w:ilvl w:val="0"/>
+          <w:numId w:val="20"/>
+        </w:numPr>
+        <w:jc w:val="both"/>
+        <w:rPr>
+          <w:rFonts w:asciiTheme="majorBidi" w:hAnsiTheme="majorBidi" w:cstheme="majorBidi"/>
+        </w:rPr>
+      </w:pPr>
+      <w:r>
+        <w:rPr>
+          <w:rFonts w:asciiTheme="majorBidi" w:hAnsiTheme="majorBidi" w:cstheme="majorBidi"/>
+        </w:rPr>
+        <w:t>Faciliter le suivi de l’activité client (actifs, inactifs, bloqués).</w:t>
+      </w:r>
+    </w:p>
+    <w:p>
+      <w:pPr>
+        <w:numPr>
+          <w:ilvl w:val="0"/>
+          <w:numId w:val="20"/>
+        </w:numPr>
+        <w:jc w:val="both"/>
+        <w:rPr>
+          <w:rFonts w:asciiTheme="majorBidi" w:hAnsiTheme="majorBidi" w:cstheme="majorBidi"/>
+        </w:rPr>
+      </w:pPr>
+      <w:r>
+        <w:rPr>
+          <w:rFonts w:asciiTheme="majorBidi" w:hAnsiTheme="majorBidi" w:cstheme="majorBidi"/>
+        </w:rPr>
+        <w:t>Analyser les comportements, méthodes de paiement et répartitions géographiques pour une meilleure prise de décision.</w:t>
+      </w:r>
+    </w:p>
+    <w:p>
+      <w:pPr>
+        <w:jc w:val="both"/>
+        <w:rPr>
+          <w:rFonts w:asciiTheme="majorBidi" w:hAnsiTheme="majorBidi" w:cstheme="majorBidi"/>
+        </w:rPr>
+      </w:pPr>
+      <w:r>
+        <w:rPr>
+          <w:rFonts w:asciiTheme="majorBidi" w:hAnsiTheme="majorBidi" w:cstheme="majorBidi"/>
+          <w:b/>
+          <w:bCs/>
+        </w:rPr>
+        <w:t>Fonctionnalités clés :</w:t>
+      </w:r>
+    </w:p>
+    <w:p>
+      <w:pPr>
+        <w:pStyle w:val="Paragraphedeliste"/>
+        <w:numPr>
+          <w:ilvl w:val="0"/>
+          <w:numId w:val="24"/>
+        </w:numPr>
+        <w:jc w:val="both"/>
+        <w:rPr>
+          <w:rFonts w:asciiTheme="majorBidi" w:hAnsiTheme="majorBidi" w:cstheme="majorBidi"/>
+        </w:rPr>
+      </w:pPr>
+      <w:r>
+        <w:rPr>
+          <w:rFonts w:asciiTheme="majorBidi" w:hAnsiTheme="majorBidi" w:cstheme="majorBidi"/>
+          <w:b/>
+          <w:bCs/>
+        </w:rPr>
+        <w:t>Tableau dynamique des clients</w:t>
+      </w:r>
+      <w:r>
+        <w:rPr>
+          <w:rFonts w:asciiTheme="majorBidi" w:hAnsiTheme="majorBidi" w:cstheme="majorBidi"/>
+        </w:rPr>
+        <w:t xml:space="preserve"> : affichage détaillé de chaque client (CIN, nom, </w:t>
+      </w:r>
+      <w:proofErr w:type="gramStart"/>
+      <w:r>
+        <w:rPr>
+          <w:rFonts w:asciiTheme="majorBidi" w:hAnsiTheme="majorBidi" w:cstheme="majorBidi"/>
+        </w:rPr>
+        <w:t>email</w:t>
+      </w:r>
+      <w:proofErr w:type="gramEnd"/>
+      <w:r>
+        <w:rPr>
+          <w:rFonts w:asciiTheme="majorBidi" w:hAnsiTheme="majorBidi" w:cstheme="majorBidi"/>
+        </w:rPr>
+        <w:t>, téléphone, adresse, type de client, statut, devise, mode de paiement, etc.), avec tri, recherche et pagination.</w:t>
+      </w:r>
+    </w:p>
+    <w:p>
+      <w:pPr>
+        <w:pStyle w:val="Paragraphedeliste"/>
+        <w:numPr>
+          <w:ilvl w:val="0"/>
+          <w:numId w:val="24"/>
+        </w:numPr>
+        <w:jc w:val="both"/>
+        <w:rPr>
+          <w:rFonts w:asciiTheme="majorBidi" w:hAnsiTheme="majorBidi" w:cstheme="majorBidi"/>
+        </w:rPr>
+      </w:pPr>
+      <w:r>
+        <w:rPr>
+          <w:rFonts w:asciiTheme="majorBidi" w:hAnsiTheme="majorBidi" w:cstheme="majorBidi"/>
+          <w:b/>
+          <w:bCs/>
+        </w:rPr>
+        <w:t>Carte géographique interactive (</w:t>
+      </w:r>
+      <w:proofErr w:type="spellStart"/>
+      <w:r>
+        <w:rPr>
+          <w:rFonts w:asciiTheme="majorBidi" w:hAnsiTheme="majorBidi" w:cstheme="majorBidi"/>
+          <w:b/>
+          <w:bCs/>
+        </w:rPr>
+        <w:t>Map</w:t>
+      </w:r>
+      <w:proofErr w:type="spellEnd"/>
+      <w:r>
+        <w:rPr>
+          <w:rFonts w:asciiTheme="majorBidi" w:hAnsiTheme="majorBidi" w:cstheme="majorBidi"/>
+          <w:b/>
+          <w:bCs/>
+        </w:rPr>
+        <w:t xml:space="preserve"> Chart)</w:t>
+      </w:r>
+      <w:r>
+        <w:rPr>
+          <w:rFonts w:asciiTheme="majorBidi" w:hAnsiTheme="majorBidi" w:cstheme="majorBidi"/>
+        </w:rPr>
+        <w:t xml:space="preserve"> : répartition des clients par adresse pour visualiser la présence et la densité géographique.</w:t>
+      </w:r>
+    </w:p>
+    <w:p>
+      <w:pPr>
+        <w:pStyle w:val="Paragraphedeliste"/>
+        <w:numPr>
+          <w:ilvl w:val="0"/>
+          <w:numId w:val="24"/>
+        </w:numPr>
+        <w:jc w:val="both"/>
+        <w:rPr>
+          <w:rFonts w:asciiTheme="majorBidi" w:hAnsiTheme="majorBidi" w:cstheme="majorBidi"/>
+        </w:rPr>
+      </w:pPr>
+      <w:r>
+        <w:rPr>
+          <w:rFonts w:asciiTheme="majorBidi" w:hAnsiTheme="majorBidi" w:cstheme="majorBidi"/>
+          <w:b/>
+          <w:bCs/>
+        </w:rPr>
+        <w:t>Mesure de suivi d’activité (DAX)</w:t>
+      </w:r>
+      <w:r>
+        <w:rPr>
+          <w:rFonts w:asciiTheme="majorBidi" w:hAnsiTheme="majorBidi" w:cstheme="majorBidi"/>
+        </w:rPr>
+        <w:t xml:space="preserve"> :</w:t>
+      </w:r>
+    </w:p>
+    <w:p>
+      <w:pPr>
+        <w:jc w:val="both"/>
+        <w:rPr>
+          <w:rFonts w:asciiTheme="majorBidi" w:hAnsiTheme="majorBidi" w:cstheme="majorBidi"/>
+        </w:rPr>
+      </w:pPr>
+      <w:r>
+        <w:rPr>
+          <w:rFonts w:asciiTheme="majorBidi" w:hAnsiTheme="majorBidi" w:cstheme="majorBidi"/>
+        </w:rPr>
+        <w:tab/>
+      </w:r>
+      <w:r>
+        <w:rPr>
+          <w:rFonts w:asciiTheme="majorBidi" w:hAnsiTheme="majorBidi" w:cstheme="majorBidi"/>
+        </w:rPr>
+        <w:t>Cette mesure permet d’évaluer l’état global de l’activité client et d’alerter les décideurs en cas de taux élevé d’inactivité.</w:t>
+      </w:r>
+    </w:p>
+    <w:p>
+      <w:pPr>
+        <w:jc w:val="both"/>
+        <w:rPr>
+          <w:rFonts w:asciiTheme="majorBidi" w:hAnsiTheme="majorBidi" w:cstheme="majorBidi"/>
+        </w:rPr>
+      </w:pPr>
+    </w:p>
+    <w:p>
+      <w:pPr>
+        <w:jc w:val="both"/>
+        <w:rPr>
+          <w:rFonts w:asciiTheme="majorBidi" w:hAnsiTheme="majorBidi" w:cstheme="majorBidi"/>
+        </w:rPr>
+      </w:pPr>
+    </w:p>
+    <w:p>
+      <w:pPr>
+        <w:pStyle w:val="Paragraphedeliste"/>
+        <w:numPr>
+          <w:ilvl w:val="0"/>
+          <w:numId w:val="25"/>
+        </w:numPr>
+        <w:jc w:val="both"/>
+        <w:rPr>
+          <w:rFonts w:asciiTheme="majorBidi" w:hAnsiTheme="majorBidi" w:cstheme="majorBidi"/>
+        </w:rPr>
+      </w:pPr>
+      <w:r>
+        <w:rPr>
+          <w:rFonts w:asciiTheme="majorBidi" w:hAnsiTheme="majorBidi" w:cstheme="majorBidi"/>
+          <w:b/>
+          <w:bCs/>
+        </w:rPr>
+        <w:lastRenderedPageBreak/>
+        <w:t xml:space="preserve">Cartes de synthèse (KPI </w:t>
+      </w:r>
+      <w:proofErr w:type="spellStart"/>
+      <w:r>
+        <w:rPr>
+          <w:rFonts w:asciiTheme="majorBidi" w:hAnsiTheme="majorBidi" w:cstheme="majorBidi"/>
+          <w:b/>
+          <w:bCs/>
+        </w:rPr>
+        <w:t>Cards</w:t>
+      </w:r>
+      <w:proofErr w:type="spellEnd"/>
+      <w:r>
+        <w:rPr>
+          <w:rFonts w:asciiTheme="majorBidi" w:hAnsiTheme="majorBidi" w:cstheme="majorBidi"/>
+          <w:b/>
+          <w:bCs/>
+        </w:rPr>
+        <w:t>)</w:t>
+      </w:r>
+      <w:r>
+        <w:rPr>
+          <w:rFonts w:asciiTheme="majorBidi" w:hAnsiTheme="majorBidi" w:cstheme="majorBidi"/>
+        </w:rPr>
+        <w:t xml:space="preserve"> :</w:t>
+      </w:r>
+    </w:p>
+    <w:p>
+      <w:pPr>
+        <w:numPr>
+          <w:ilvl w:val="1"/>
+          <w:numId w:val="21"/>
+        </w:numPr>
+        <w:jc w:val="both"/>
+        <w:rPr>
+          <w:rFonts w:asciiTheme="majorBidi" w:hAnsiTheme="majorBidi" w:cstheme="majorBidi"/>
+        </w:rPr>
+      </w:pPr>
+      <w:r>
+        <w:rPr>
+          <w:rFonts w:asciiTheme="majorBidi" w:hAnsiTheme="majorBidi" w:cstheme="majorBidi"/>
+        </w:rPr>
+        <w:t>Nombre total de clients.</w:t>
+      </w:r>
+    </w:p>
+    <w:p>
+      <w:pPr>
+        <w:numPr>
+          <w:ilvl w:val="1"/>
+          <w:numId w:val="21"/>
+        </w:numPr>
+        <w:jc w:val="both"/>
+        <w:rPr>
+          <w:rFonts w:asciiTheme="majorBidi" w:hAnsiTheme="majorBidi" w:cstheme="majorBidi"/>
+        </w:rPr>
+      </w:pPr>
+      <w:r>
+        <w:rPr>
+          <w:rFonts w:asciiTheme="majorBidi" w:hAnsiTheme="majorBidi" w:cstheme="majorBidi"/>
+        </w:rPr>
+        <w:t>Nombre de clients actifs.</w:t>
+      </w:r>
+    </w:p>
+    <w:p>
+      <w:pPr>
+        <w:numPr>
+          <w:ilvl w:val="1"/>
+          <w:numId w:val="21"/>
+        </w:numPr>
+        <w:jc w:val="both"/>
+        <w:rPr>
+          <w:rFonts w:asciiTheme="majorBidi" w:hAnsiTheme="majorBidi" w:cstheme="majorBidi"/>
+        </w:rPr>
+      </w:pPr>
+      <w:r>
+        <w:rPr>
+          <w:rFonts w:asciiTheme="majorBidi" w:hAnsiTheme="majorBidi" w:cstheme="majorBidi"/>
+        </w:rPr>
+        <w:t>Répartition par méthodes de paiement (virement bancaire, carte, espèces…).</w:t>
+      </w:r>
+    </w:p>
+    <w:p>
+      <w:pPr>
+        <w:numPr>
+          <w:ilvl w:val="1"/>
+          <w:numId w:val="21"/>
+        </w:numPr>
+        <w:jc w:val="both"/>
+        <w:rPr>
+          <w:rFonts w:asciiTheme="majorBidi" w:hAnsiTheme="majorBidi" w:cstheme="majorBidi"/>
+        </w:rPr>
+      </w:pPr>
+      <w:r>
+        <w:rPr>
+          <w:rFonts w:asciiTheme="majorBidi" w:hAnsiTheme="majorBidi" w:cstheme="majorBidi"/>
+        </w:rPr>
+        <w:t>Répartition par devises utilisées (Dollar, Euro, Dinar…).</w:t>
+      </w:r>
+    </w:p>
+    <w:p>
+      <w:pPr>
+        <w:pStyle w:val="Paragraphedeliste"/>
+        <w:numPr>
+          <w:ilvl w:val="0"/>
+          <w:numId w:val="22"/>
+        </w:numPr>
+        <w:jc w:val="both"/>
+        <w:rPr>
+          <w:rFonts w:asciiTheme="majorBidi" w:hAnsiTheme="majorBidi" w:cstheme="majorBidi"/>
+        </w:rPr>
+      </w:pPr>
+      <w:r>
+        <w:rPr>
+          <w:rFonts w:asciiTheme="majorBidi" w:hAnsiTheme="majorBidi" w:cstheme="majorBidi"/>
+          <w:b/>
+          <w:bCs/>
+        </w:rPr>
+        <w:t>Jauge (Gauge Chart)</w:t>
+      </w:r>
+      <w:r>
+        <w:rPr>
+          <w:rFonts w:asciiTheme="majorBidi" w:hAnsiTheme="majorBidi" w:cstheme="majorBidi"/>
+        </w:rPr>
+        <w:t xml:space="preserve"> : suivi du pourcentage de clients actifs par rapport au total.</w:t>
+      </w:r>
+    </w:p>
+    <w:p>
+      <w:pPr>
+        <w:pStyle w:val="Paragraphedeliste"/>
+        <w:numPr>
+          <w:ilvl w:val="0"/>
+          <w:numId w:val="22"/>
+        </w:numPr>
+        <w:jc w:val="both"/>
+        <w:rPr>
+          <w:rFonts w:asciiTheme="majorBidi" w:hAnsiTheme="majorBidi" w:cstheme="majorBidi"/>
+        </w:rPr>
+      </w:pPr>
+      <w:r>
+        <w:rPr>
+          <w:rFonts w:asciiTheme="majorBidi" w:hAnsiTheme="majorBidi" w:cstheme="majorBidi"/>
+          <w:b/>
+          <w:bCs/>
+        </w:rPr>
+        <w:t>Graphique en secteurs (Pie Chart)</w:t>
+      </w:r>
+      <w:r>
+        <w:rPr>
+          <w:rFonts w:asciiTheme="majorBidi" w:hAnsiTheme="majorBidi" w:cstheme="majorBidi"/>
+        </w:rPr>
+        <w:t xml:space="preserve"> : distribution des clients par statut (actif, inactif, bloqué).</w:t>
+      </w:r>
+    </w:p>
+    <w:p>
+      <w:pPr>
+        <w:pStyle w:val="Paragraphedeliste"/>
+        <w:numPr>
+          <w:ilvl w:val="0"/>
+          <w:numId w:val="22"/>
+        </w:numPr>
+        <w:jc w:val="both"/>
+        <w:rPr>
+          <w:rFonts w:asciiTheme="majorBidi" w:hAnsiTheme="majorBidi" w:cstheme="majorBidi"/>
+        </w:rPr>
+      </w:pPr>
+      <w:r>
+        <w:rPr>
+          <w:rFonts w:asciiTheme="majorBidi" w:hAnsiTheme="majorBidi" w:cstheme="majorBidi"/>
+          <w:b/>
+          <w:bCs/>
+        </w:rPr>
+        <w:t>Filtres avancés (</w:t>
+      </w:r>
+      <w:proofErr w:type="spellStart"/>
+      <w:r>
+        <w:rPr>
+          <w:rFonts w:asciiTheme="majorBidi" w:hAnsiTheme="majorBidi" w:cstheme="majorBidi"/>
+          <w:b/>
+          <w:bCs/>
+        </w:rPr>
+        <w:t>Slicers</w:t>
+      </w:r>
+      <w:proofErr w:type="spellEnd"/>
+      <w:r>
+        <w:rPr>
+          <w:rFonts w:asciiTheme="majorBidi" w:hAnsiTheme="majorBidi" w:cstheme="majorBidi"/>
+          <w:b/>
+          <w:bCs/>
+        </w:rPr>
+        <w:t>)</w:t>
+      </w:r>
+      <w:r>
+        <w:rPr>
+          <w:rFonts w:asciiTheme="majorBidi" w:hAnsiTheme="majorBidi" w:cstheme="majorBidi"/>
+        </w:rPr>
+        <w:t xml:space="preserve"> : possibilité de filtrer les clients par statut (actif/inactif/bloqué) et par type (entreprise, particulier, organisation</w:t>
+      </w:r>
+      <w:proofErr w:type="gramStart"/>
+      <w:r>
+        <w:rPr>
+          <w:rFonts w:asciiTheme="majorBidi" w:hAnsiTheme="majorBidi" w:cstheme="majorBidi"/>
+        </w:rPr>
+        <w:t>).</w:t>
+      </w:r>
+      <w:r>
+        <w:rPr>
+          <w:rFonts w:asciiTheme="majorBidi" w:hAnsiTheme="majorBidi" w:cstheme="majorBidi"/>
+          <w:b/>
+          <w:bCs/>
+        </w:rPr>
+        <w:t>Valeur</w:t>
+      </w:r>
+      <w:proofErr w:type="gramEnd"/>
+      <w:r>
+        <w:rPr>
+          <w:rFonts w:asciiTheme="majorBidi" w:hAnsiTheme="majorBidi" w:cstheme="majorBidi"/>
+          <w:b/>
+          <w:bCs/>
+        </w:rPr>
+        <w:t xml:space="preserve"> ajoutée :</w:t>
+      </w:r>
+      <w:r>
+        <w:rPr>
+          <w:rFonts w:asciiTheme="majorBidi" w:hAnsiTheme="majorBidi" w:cstheme="majorBidi"/>
+        </w:rPr>
+        <w:br/>
+        <w:t>Grâce à cette interface, les décideurs disposent d’une vue claire et intuitive sur l’état du portefeuille clients. Ils peuvent ainsi :</w:t>
+      </w:r>
+    </w:p>
+    <w:p>
+      <w:pPr>
+        <w:numPr>
+          <w:ilvl w:val="0"/>
+          <w:numId w:val="23"/>
+        </w:numPr>
+        <w:jc w:val="both"/>
+        <w:rPr>
+          <w:rFonts w:asciiTheme="majorBidi" w:hAnsiTheme="majorBidi" w:cstheme="majorBidi"/>
+        </w:rPr>
+      </w:pPr>
+      <w:r>
+        <w:rPr>
+          <w:rFonts w:asciiTheme="majorBidi" w:hAnsiTheme="majorBidi" w:cstheme="majorBidi"/>
+        </w:rPr>
+        <w:t>Identifier rapidement les zones géographiques les plus dynamiques.</w:t>
+      </w:r>
+    </w:p>
+    <w:p>
+      <w:pPr>
+        <w:numPr>
+          <w:ilvl w:val="0"/>
+          <w:numId w:val="23"/>
+        </w:numPr>
+        <w:jc w:val="both"/>
+        <w:rPr>
+          <w:rFonts w:asciiTheme="majorBidi" w:hAnsiTheme="majorBidi" w:cstheme="majorBidi"/>
+        </w:rPr>
+      </w:pPr>
+      <w:r>
+        <w:rPr>
+          <w:rFonts w:asciiTheme="majorBidi" w:hAnsiTheme="majorBidi" w:cstheme="majorBidi"/>
+        </w:rPr>
+        <w:t>Détecter une baisse d’activité client et réagir proactivement.</w:t>
+      </w:r>
+    </w:p>
+    <w:p>
+      <w:pPr>
+        <w:numPr>
+          <w:ilvl w:val="0"/>
+          <w:numId w:val="23"/>
+        </w:numPr>
+        <w:jc w:val="both"/>
+        <w:rPr>
+          <w:rFonts w:asciiTheme="majorBidi" w:hAnsiTheme="majorBidi" w:cstheme="majorBidi"/>
+        </w:rPr>
+      </w:pPr>
+      <w:r>
+        <w:rPr>
+          <w:rFonts w:asciiTheme="majorBidi" w:hAnsiTheme="majorBidi" w:cstheme="majorBidi"/>
+        </w:rPr>
+        <w:t>Comprendre la diversité des modes de paiement et devises utilisés.</w:t>
+      </w:r>
+    </w:p>
+    <w:p>
+      <w:pPr>
+        <w:numPr>
+          <w:ilvl w:val="0"/>
+          <w:numId w:val="23"/>
+        </w:numPr>
+        <w:jc w:val="both"/>
+        <w:rPr>
+          <w:rFonts w:asciiTheme="majorBidi" w:hAnsiTheme="majorBidi" w:cstheme="majorBidi"/>
+        </w:rPr>
+      </w:pPr>
+      <w:r>
+        <w:rPr>
+          <w:rFonts w:asciiTheme="majorBidi" w:hAnsiTheme="majorBidi" w:cstheme="majorBidi"/>
+        </w:rPr>
+        <w:t>Optimiser la segmentation des clients pour des actions marketing ou commerciales ciblées.</w:t>
+      </w:r>
+    </w:p>
+    <w:p>
+      <w:pPr>
+        <w:jc w:val="both"/>
+        <w:rPr>
+          <w:rFonts w:asciiTheme="majorBidi" w:hAnsiTheme="majorBidi" w:cstheme="majorBidi"/>
         </w:rPr>
       </w:pPr>
     </w:p>
@@ -1572,6 +2123,300 @@
     </w:lvl>
   </w:abstractNum>
   <w:abstractNum w:abstractNumId="2" w15:restartNumberingAfterBreak="0">
+    <w:nsid w:val="09FC30B4"/>
+    <w:multiLevelType w:val="multilevel"/>
+    <w:tmpl w:val="B12C5930"/>
+    <w:lvl w:ilvl="0">
+      <w:start w:val="1"/>
+      <w:numFmt w:val="bullet"/>
+      <w:lvlText w:val=""/>
+      <w:lvlJc w:val="left"/>
+      <w:pPr>
+        <w:tabs>
+          <w:tab w:val="num" w:pos="720"/>
+        </w:tabs>
+        <w:ind w:left="720" w:hanging="360"/>
+      </w:pPr>
+      <w:rPr>
+        <w:rFonts w:ascii="Wingdings" w:hAnsi="Wingdings" w:hint="default"/>
+        <w:sz w:val="20"/>
+      </w:rPr>
+    </w:lvl>
+    <w:lvl w:ilvl="1" w:tentative="1">
+      <w:start w:val="1"/>
+      <w:numFmt w:val="bullet"/>
+      <w:lvlText w:val="o"/>
+      <w:lvlJc w:val="left"/>
+      <w:pPr>
+        <w:tabs>
+          <w:tab w:val="num" w:pos="1440"/>
+        </w:tabs>
+        <w:ind w:left="1440" w:hanging="360"/>
+      </w:pPr>
+      <w:rPr>
+        <w:rFonts w:ascii="Courier New" w:hAnsi="Courier New" w:hint="default"/>
+        <w:sz w:val="20"/>
+      </w:rPr>
+    </w:lvl>
+    <w:lvl w:ilvl="2" w:tentative="1">
+      <w:start w:val="1"/>
+      <w:numFmt w:val="bullet"/>
+      <w:lvlText w:val=""/>
+      <w:lvlJc w:val="left"/>
+      <w:pPr>
+        <w:tabs>
+          <w:tab w:val="num" w:pos="2160"/>
+        </w:tabs>
+        <w:ind w:left="2160" w:hanging="360"/>
+      </w:pPr>
+      <w:rPr>
+        <w:rFonts w:ascii="Wingdings" w:hAnsi="Wingdings" w:hint="default"/>
+        <w:sz w:val="20"/>
+      </w:rPr>
+    </w:lvl>
+    <w:lvl w:ilvl="3" w:tentative="1">
+      <w:start w:val="1"/>
+      <w:numFmt w:val="bullet"/>
+      <w:lvlText w:val=""/>
+      <w:lvlJc w:val="left"/>
+      <w:pPr>
+        <w:tabs>
+          <w:tab w:val="num" w:pos="2880"/>
+        </w:tabs>
+        <w:ind w:left="2880" w:hanging="360"/>
+      </w:pPr>
+      <w:rPr>
+        <w:rFonts w:ascii="Wingdings" w:hAnsi="Wingdings" w:hint="default"/>
+        <w:sz w:val="20"/>
+      </w:rPr>
+    </w:lvl>
+    <w:lvl w:ilvl="4" w:tentative="1">
+      <w:start w:val="1"/>
+      <w:numFmt w:val="bullet"/>
+      <w:lvlText w:val=""/>
+      <w:lvlJc w:val="left"/>
+      <w:pPr>
+        <w:tabs>
+          <w:tab w:val="num" w:pos="3600"/>
+        </w:tabs>
+        <w:ind w:left="3600" w:hanging="360"/>
+      </w:pPr>
+      <w:rPr>
+        <w:rFonts w:ascii="Wingdings" w:hAnsi="Wingdings" w:hint="default"/>
+        <w:sz w:val="20"/>
+      </w:rPr>
+    </w:lvl>
+    <w:lvl w:ilvl="5" w:tentative="1">
+      <w:start w:val="1"/>
+      <w:numFmt w:val="bullet"/>
+      <w:lvlText w:val=""/>
+      <w:lvlJc w:val="left"/>
+      <w:pPr>
+        <w:tabs>
+          <w:tab w:val="num" w:pos="4320"/>
+        </w:tabs>
+        <w:ind w:left="4320" w:hanging="360"/>
+      </w:pPr>
+      <w:rPr>
+        <w:rFonts w:ascii="Wingdings" w:hAnsi="Wingdings" w:hint="default"/>
+        <w:sz w:val="20"/>
+      </w:rPr>
+    </w:lvl>
+    <w:lvl w:ilvl="6" w:tentative="1">
+      <w:start w:val="1"/>
+      <w:numFmt w:val="bullet"/>
+      <w:lvlText w:val=""/>
+      <w:lvlJc w:val="left"/>
+      <w:pPr>
+        <w:tabs>
+          <w:tab w:val="num" w:pos="5040"/>
+        </w:tabs>
+        <w:ind w:left="5040" w:hanging="360"/>
+      </w:pPr>
+      <w:rPr>
+        <w:rFonts w:ascii="Wingdings" w:hAnsi="Wingdings" w:hint="default"/>
+        <w:sz w:val="20"/>
+      </w:rPr>
+    </w:lvl>
+    <w:lvl w:ilvl="7" w:tentative="1">
+      <w:start w:val="1"/>
+      <w:numFmt w:val="bullet"/>
+      <w:lvlText w:val=""/>
+      <w:lvlJc w:val="left"/>
+      <w:pPr>
+        <w:tabs>
+          <w:tab w:val="num" w:pos="5760"/>
+        </w:tabs>
+        <w:ind w:left="5760" w:hanging="360"/>
+      </w:pPr>
+      <w:rPr>
+        <w:rFonts w:ascii="Wingdings" w:hAnsi="Wingdings" w:hint="default"/>
+        <w:sz w:val="20"/>
+      </w:rPr>
+    </w:lvl>
+    <w:lvl w:ilvl="8" w:tentative="1">
+      <w:start w:val="1"/>
+      <w:numFmt w:val="bullet"/>
+      <w:lvlText w:val=""/>
+      <w:lvlJc w:val="left"/>
+      <w:pPr>
+        <w:tabs>
+          <w:tab w:val="num" w:pos="6480"/>
+        </w:tabs>
+        <w:ind w:left="6480" w:hanging="360"/>
+      </w:pPr>
+      <w:rPr>
+        <w:rFonts w:ascii="Wingdings" w:hAnsi="Wingdings" w:hint="default"/>
+        <w:sz w:val="20"/>
+      </w:rPr>
+    </w:lvl>
+  </w:abstractNum>
+  <w:abstractNum w:abstractNumId="3" w15:restartNumberingAfterBreak="0">
+    <w:nsid w:val="15E10AD9"/>
+    <w:multiLevelType w:val="multilevel"/>
+    <w:tmpl w:val="3AEA9430"/>
+    <w:lvl w:ilvl="0">
+      <w:start w:val="1"/>
+      <w:numFmt w:val="bullet"/>
+      <w:lvlText w:val=""/>
+      <w:lvlJc w:val="left"/>
+      <w:pPr>
+        <w:tabs>
+          <w:tab w:val="num" w:pos="720"/>
+        </w:tabs>
+        <w:ind w:left="720" w:hanging="360"/>
+      </w:pPr>
+      <w:rPr>
+        <w:rFonts w:ascii="Wingdings" w:hAnsi="Wingdings" w:hint="default"/>
+        <w:sz w:val="20"/>
+      </w:rPr>
+    </w:lvl>
+    <w:lvl w:ilvl="1">
+      <w:start w:val="1"/>
+      <w:numFmt w:val="bullet"/>
+      <w:lvlText w:val=""/>
+      <w:lvlJc w:val="left"/>
+      <w:pPr>
+        <w:ind w:left="1440" w:hanging="360"/>
+      </w:pPr>
+      <w:rPr>
+        <w:rFonts w:ascii="Wingdings" w:hAnsi="Wingdings" w:hint="default"/>
+      </w:rPr>
+    </w:lvl>
+    <w:lvl w:ilvl="2" w:tentative="1">
+      <w:start w:val="1"/>
+      <w:numFmt w:val="bullet"/>
+      <w:lvlText w:val=""/>
+      <w:lvlJc w:val="left"/>
+      <w:pPr>
+        <w:tabs>
+          <w:tab w:val="num" w:pos="2160"/>
+        </w:tabs>
+        <w:ind w:left="2160" w:hanging="360"/>
+      </w:pPr>
+      <w:rPr>
+        <w:rFonts w:ascii="Wingdings" w:hAnsi="Wingdings" w:hint="default"/>
+        <w:sz w:val="20"/>
+      </w:rPr>
+    </w:lvl>
+    <w:lvl w:ilvl="3" w:tentative="1">
+      <w:start w:val="1"/>
+      <w:numFmt w:val="bullet"/>
+      <w:lvlText w:val=""/>
+      <w:lvlJc w:val="left"/>
+      <w:pPr>
+        <w:tabs>
+          <w:tab w:val="num" w:pos="2880"/>
+        </w:tabs>
+        <w:ind w:left="2880" w:hanging="360"/>
+      </w:pPr>
+      <w:rPr>
+        <w:rFonts w:ascii="Wingdings" w:hAnsi="Wingdings" w:hint="default"/>
+        <w:sz w:val="20"/>
+      </w:rPr>
+    </w:lvl>
+    <w:lvl w:ilvl="4" w:tentative="1">
+      <w:start w:val="1"/>
+      <w:numFmt w:val="bullet"/>
+      <w:lvlText w:val=""/>
+      <w:lvlJc w:val="left"/>
+      <w:pPr>
+        <w:tabs>
+          <w:tab w:val="num" w:pos="3600"/>
+        </w:tabs>
+        <w:ind w:left="3600" w:hanging="360"/>
+      </w:pPr>
+      <w:rPr>
+        <w:rFonts w:ascii="Wingdings" w:hAnsi="Wingdings" w:hint="default"/>
+        <w:sz w:val="20"/>
+      </w:rPr>
+    </w:lvl>
+    <w:lvl w:ilvl="5" w:tentative="1">
+      <w:start w:val="1"/>
+      <w:numFmt w:val="bullet"/>
+      <w:lvlText w:val=""/>
+      <w:lvlJc w:val="left"/>
+      <w:pPr>
+        <w:tabs>
+          <w:tab w:val="num" w:pos="4320"/>
+        </w:tabs>
+        <w:ind w:left="4320" w:hanging="360"/>
+      </w:pPr>
+      <w:rPr>
+        <w:rFonts w:ascii="Wingdings" w:hAnsi="Wingdings" w:hint="default"/>
+        <w:sz w:val="20"/>
+      </w:rPr>
+    </w:lvl>
+    <w:lvl w:ilvl="6" w:tentative="1">
+      <w:start w:val="1"/>
+      <w:numFmt w:val="bullet"/>
+      <w:lvlText w:val=""/>
+      <w:lvlJc w:val="left"/>
+      <w:pPr>
+        <w:tabs>
+          <w:tab w:val="num" w:pos="5040"/>
+        </w:tabs>
+        <w:ind w:left="5040" w:hanging="360"/>
+      </w:pPr>
+      <w:rPr>
+        <w:rFonts w:ascii="Wingdings" w:hAnsi="Wingdings" w:hint="default"/>
+        <w:sz w:val="20"/>
+      </w:rPr>
+    </w:lvl>
+    <w:lvl w:ilvl="7" w:tentative="1">
+      <w:start w:val="1"/>
+      <w:numFmt w:val="bullet"/>
+      <w:lvlText w:val=""/>
+      <w:lvlJc w:val="left"/>
+      <w:pPr>
+        <w:tabs>
+          <w:tab w:val="num" w:pos="5760"/>
+        </w:tabs>
+        <w:ind w:left="5760" w:hanging="360"/>
+      </w:pPr>
+      <w:rPr>
+        <w:rFonts w:ascii="Wingdings" w:hAnsi="Wingdings" w:hint="default"/>
+        <w:sz w:val="20"/>
+      </w:rPr>
+    </w:lvl>
+    <w:lvl w:ilvl="8" w:tentative="1">
+      <w:start w:val="1"/>
+      <w:numFmt w:val="bullet"/>
+      <w:lvlText w:val=""/>
+      <w:lvlJc w:val="left"/>
+      <w:pPr>
+        <w:tabs>
+          <w:tab w:val="num" w:pos="6480"/>
+        </w:tabs>
+        <w:ind w:left="6480" w:hanging="360"/>
+      </w:pPr>
+      <w:rPr>
+        <w:rFonts w:ascii="Wingdings" w:hAnsi="Wingdings" w:hint="default"/>
+        <w:sz w:val="20"/>
+      </w:rPr>
+    </w:lvl>
+  </w:abstractNum>
+  <w:abstractNum w:abstractNumId="4" w15:restartNumberingAfterBreak="0">
     <w:nsid w:val="162C4925"/>
     <w:multiLevelType w:val="multilevel"/>
     <w:tmpl w:val="C156A996"/>
@@ -1720,7 +2565,305 @@
       </w:rPr>
     </w:lvl>
   </w:abstractNum>
-  <w:abstractNum w:abstractNumId="3" w15:restartNumberingAfterBreak="0">
+  <w:abstractNum w:abstractNumId="5" w15:restartNumberingAfterBreak="0">
+    <w:nsid w:val="19951C04"/>
+    <w:multiLevelType w:val="multilevel"/>
+    <w:tmpl w:val="8B70C02C"/>
+    <w:lvl w:ilvl="0">
+      <w:start w:val="1"/>
+      <w:numFmt w:val="bullet"/>
+      <w:lvlText w:val=""/>
+      <w:lvlJc w:val="left"/>
+      <w:pPr>
+        <w:tabs>
+          <w:tab w:val="num" w:pos="720"/>
+        </w:tabs>
+        <w:ind w:left="720" w:hanging="360"/>
+      </w:pPr>
+      <w:rPr>
+        <w:rFonts w:ascii="Wingdings" w:hAnsi="Wingdings" w:hint="default"/>
+        <w:sz w:val="20"/>
+      </w:rPr>
+    </w:lvl>
+    <w:lvl w:ilvl="1" w:tentative="1">
+      <w:start w:val="1"/>
+      <w:numFmt w:val="bullet"/>
+      <w:lvlText w:val="o"/>
+      <w:lvlJc w:val="left"/>
+      <w:pPr>
+        <w:tabs>
+          <w:tab w:val="num" w:pos="1440"/>
+        </w:tabs>
+        <w:ind w:left="1440" w:hanging="360"/>
+      </w:pPr>
+      <w:rPr>
+        <w:rFonts w:ascii="Courier New" w:hAnsi="Courier New" w:hint="default"/>
+        <w:sz w:val="20"/>
+      </w:rPr>
+    </w:lvl>
+    <w:lvl w:ilvl="2" w:tentative="1">
+      <w:start w:val="1"/>
+      <w:numFmt w:val="bullet"/>
+      <w:lvlText w:val=""/>
+      <w:lvlJc w:val="left"/>
+      <w:pPr>
+        <w:tabs>
+          <w:tab w:val="num" w:pos="2160"/>
+        </w:tabs>
+        <w:ind w:left="2160" w:hanging="360"/>
+      </w:pPr>
+      <w:rPr>
+        <w:rFonts w:ascii="Wingdings" w:hAnsi="Wingdings" w:hint="default"/>
+        <w:sz w:val="20"/>
+      </w:rPr>
+    </w:lvl>
+    <w:lvl w:ilvl="3" w:tentative="1">
+      <w:start w:val="1"/>
+      <w:numFmt w:val="bullet"/>
+      <w:lvlText w:val=""/>
+      <w:lvlJc w:val="left"/>
+      <w:pPr>
+        <w:tabs>
+          <w:tab w:val="num" w:pos="2880"/>
+        </w:tabs>
+        <w:ind w:left="2880" w:hanging="360"/>
+      </w:pPr>
+      <w:rPr>
+        <w:rFonts w:ascii="Wingdings" w:hAnsi="Wingdings" w:hint="default"/>
+        <w:sz w:val="20"/>
+      </w:rPr>
+    </w:lvl>
+    <w:lvl w:ilvl="4" w:tentative="1">
+      <w:start w:val="1"/>
+      <w:numFmt w:val="bullet"/>
+      <w:lvlText w:val=""/>
+      <w:lvlJc w:val="left"/>
+      <w:pPr>
+        <w:tabs>
+          <w:tab w:val="num" w:pos="3600"/>
+        </w:tabs>
+        <w:ind w:left="3600" w:hanging="360"/>
+      </w:pPr>
+      <w:rPr>
+        <w:rFonts w:ascii="Wingdings" w:hAnsi="Wingdings" w:hint="default"/>
+        <w:sz w:val="20"/>
+      </w:rPr>
+    </w:lvl>
+    <w:lvl w:ilvl="5" w:tentative="1">
+      <w:start w:val="1"/>
+      <w:numFmt w:val="bullet"/>
+      <w:lvlText w:val=""/>
+      <w:lvlJc w:val="left"/>
+      <w:pPr>
+        <w:tabs>
+          <w:tab w:val="num" w:pos="4320"/>
+        </w:tabs>
+        <w:ind w:left="4320" w:hanging="360"/>
+      </w:pPr>
+      <w:rPr>
+        <w:rFonts w:ascii="Wingdings" w:hAnsi="Wingdings" w:hint="default"/>
+        <w:sz w:val="20"/>
+      </w:rPr>
+    </w:lvl>
+    <w:lvl w:ilvl="6" w:tentative="1">
+      <w:start w:val="1"/>
+      <w:numFmt w:val="bullet"/>
+      <w:lvlText w:val=""/>
+      <w:lvlJc w:val="left"/>
+      <w:pPr>
+        <w:tabs>
+          <w:tab w:val="num" w:pos="5040"/>
+        </w:tabs>
+        <w:ind w:left="5040" w:hanging="360"/>
+      </w:pPr>
+      <w:rPr>
+        <w:rFonts w:ascii="Wingdings" w:hAnsi="Wingdings" w:hint="default"/>
+        <w:sz w:val="20"/>
+      </w:rPr>
+    </w:lvl>
+    <w:lvl w:ilvl="7" w:tentative="1">
+      <w:start w:val="1"/>
+      <w:numFmt w:val="bullet"/>
+      <w:lvlText w:val=""/>
+      <w:lvlJc w:val="left"/>
+      <w:pPr>
+        <w:tabs>
+          <w:tab w:val="num" w:pos="5760"/>
+        </w:tabs>
+        <w:ind w:left="5760" w:hanging="360"/>
+      </w:pPr>
+      <w:rPr>
+        <w:rFonts w:ascii="Wingdings" w:hAnsi="Wingdings" w:hint="default"/>
+        <w:sz w:val="20"/>
+      </w:rPr>
+    </w:lvl>
+    <w:lvl w:ilvl="8" w:tentative="1">
+      <w:start w:val="1"/>
+      <w:numFmt w:val="bullet"/>
+      <w:lvlText w:val=""/>
+      <w:lvlJc w:val="left"/>
+      <w:pPr>
+        <w:tabs>
+          <w:tab w:val="num" w:pos="6480"/>
+        </w:tabs>
+        <w:ind w:left="6480" w:hanging="360"/>
+      </w:pPr>
+      <w:rPr>
+        <w:rFonts w:ascii="Wingdings" w:hAnsi="Wingdings" w:hint="default"/>
+        <w:sz w:val="20"/>
+      </w:rPr>
+    </w:lvl>
+  </w:abstractNum>
+  <w:abstractNum w:abstractNumId="6" w15:restartNumberingAfterBreak="0">
+    <w:nsid w:val="27756FFD"/>
+    <w:multiLevelType w:val="multilevel"/>
+    <w:tmpl w:val="0DA865CC"/>
+    <w:lvl w:ilvl="0">
+      <w:start w:val="1"/>
+      <w:numFmt w:val="bullet"/>
+      <w:lvlText w:val=""/>
+      <w:lvlJc w:val="left"/>
+      <w:pPr>
+        <w:tabs>
+          <w:tab w:val="num" w:pos="720"/>
+        </w:tabs>
+        <w:ind w:left="720" w:hanging="360"/>
+      </w:pPr>
+      <w:rPr>
+        <w:rFonts w:ascii="Symbol" w:hAnsi="Symbol" w:hint="default"/>
+        <w:sz w:val="20"/>
+      </w:rPr>
+    </w:lvl>
+    <w:lvl w:ilvl="1">
+      <w:start w:val="1"/>
+      <w:numFmt w:val="bullet"/>
+      <w:lvlText w:val="o"/>
+      <w:lvlJc w:val="left"/>
+      <w:pPr>
+        <w:tabs>
+          <w:tab w:val="num" w:pos="1440"/>
+        </w:tabs>
+        <w:ind w:left="1440" w:hanging="360"/>
+      </w:pPr>
+      <w:rPr>
+        <w:rFonts w:ascii="Courier New" w:hAnsi="Courier New" w:hint="default"/>
+        <w:sz w:val="20"/>
+      </w:rPr>
+    </w:lvl>
+    <w:lvl w:ilvl="2" w:tentative="1">
+      <w:start w:val="1"/>
+      <w:numFmt w:val="bullet"/>
+      <w:lvlText w:val=""/>
+      <w:lvlJc w:val="left"/>
+      <w:pPr>
+        <w:tabs>
+          <w:tab w:val="num" w:pos="2160"/>
+        </w:tabs>
+        <w:ind w:left="2160" w:hanging="360"/>
+      </w:pPr>
+      <w:rPr>
+        <w:rFonts w:ascii="Wingdings" w:hAnsi="Wingdings" w:hint="default"/>
+        <w:sz w:val="20"/>
+      </w:rPr>
+    </w:lvl>
+    <w:lvl w:ilvl="3" w:tentative="1">
+      <w:start w:val="1"/>
+      <w:numFmt w:val="bullet"/>
+      <w:lvlText w:val=""/>
+      <w:lvlJc w:val="left"/>
+      <w:pPr>
+        <w:tabs>
+          <w:tab w:val="num" w:pos="2880"/>
+        </w:tabs>
+        <w:ind w:left="2880" w:hanging="360"/>
+      </w:pPr>
+      <w:rPr>
+        <w:rFonts w:ascii="Wingdings" w:hAnsi="Wingdings" w:hint="default"/>
+        <w:sz w:val="20"/>
+      </w:rPr>
+    </w:lvl>
+    <w:lvl w:ilvl="4" w:tentative="1">
+      <w:start w:val="1"/>
+      <w:numFmt w:val="bullet"/>
+      <w:lvlText w:val=""/>
+      <w:lvlJc w:val="left"/>
+      <w:pPr>
+        <w:tabs>
+          <w:tab w:val="num" w:pos="3600"/>
+        </w:tabs>
+        <w:ind w:left="3600" w:hanging="360"/>
+      </w:pPr>
+      <w:rPr>
+        <w:rFonts w:ascii="Wingdings" w:hAnsi="Wingdings" w:hint="default"/>
+        <w:sz w:val="20"/>
+      </w:rPr>
+    </w:lvl>
+    <w:lvl w:ilvl="5" w:tentative="1">
+      <w:start w:val="1"/>
+      <w:numFmt w:val="bullet"/>
+      <w:lvlText w:val=""/>
+      <w:lvlJc w:val="left"/>
+      <w:pPr>
+        <w:tabs>
+          <w:tab w:val="num" w:pos="4320"/>
+        </w:tabs>
+        <w:ind w:left="4320" w:hanging="360"/>
+      </w:pPr>
+      <w:rPr>
+        <w:rFonts w:ascii="Wingdings" w:hAnsi="Wingdings" w:hint="default"/>
+        <w:sz w:val="20"/>
+      </w:rPr>
+    </w:lvl>
+    <w:lvl w:ilvl="6" w:tentative="1">
+      <w:start w:val="1"/>
+      <w:numFmt w:val="bullet"/>
+      <w:lvlText w:val=""/>
+      <w:lvlJc w:val="left"/>
+      <w:pPr>
+        <w:tabs>
+          <w:tab w:val="num" w:pos="5040"/>
+        </w:tabs>
+        <w:ind w:left="5040" w:hanging="360"/>
+      </w:pPr>
+      <w:rPr>
+        <w:rFonts w:ascii="Wingdings" w:hAnsi="Wingdings" w:hint="default"/>
+        <w:sz w:val="20"/>
+      </w:rPr>
+    </w:lvl>
+    <w:lvl w:ilvl="7" w:tentative="1">
+      <w:start w:val="1"/>
+      <w:numFmt w:val="bullet"/>
+      <w:lvlText w:val=""/>
+      <w:lvlJc w:val="left"/>
+      <w:pPr>
+        <w:tabs>
+          <w:tab w:val="num" w:pos="5760"/>
+        </w:tabs>
+        <w:ind w:left="5760" w:hanging="360"/>
+      </w:pPr>
+      <w:rPr>
+        <w:rFonts w:ascii="Wingdings" w:hAnsi="Wingdings" w:hint="default"/>
+        <w:sz w:val="20"/>
+      </w:rPr>
+    </w:lvl>
+    <w:lvl w:ilvl="8" w:tentative="1">
+      <w:start w:val="1"/>
+      <w:numFmt w:val="bullet"/>
+      <w:lvlText w:val=""/>
+      <w:lvlJc w:val="left"/>
+      <w:pPr>
+        <w:tabs>
+          <w:tab w:val="num" w:pos="6480"/>
+        </w:tabs>
+        <w:ind w:left="6480" w:hanging="360"/>
+      </w:pPr>
+      <w:rPr>
+        <w:rFonts w:ascii="Wingdings" w:hAnsi="Wingdings" w:hint="default"/>
+        <w:sz w:val="20"/>
+      </w:rPr>
+    </w:lvl>
+  </w:abstractNum>
+  <w:abstractNum w:abstractNumId="7" w15:restartNumberingAfterBreak="0">
     <w:nsid w:val="2E8D074B"/>
     <w:multiLevelType w:val="hybridMultilevel"/>
     <w:tmpl w:val="4A9EFAD0"/>
@@ -1809,7 +2952,7 @@
       </w:pPr>
     </w:lvl>
   </w:abstractNum>
-  <w:abstractNum w:abstractNumId="4" w15:restartNumberingAfterBreak="0">
+  <w:abstractNum w:abstractNumId="8" w15:restartNumberingAfterBreak="0">
     <w:nsid w:val="33E802AB"/>
     <w:multiLevelType w:val="hybridMultilevel"/>
     <w:tmpl w:val="77EE54A0"/>
@@ -1922,7 +3065,7 @@
       </w:rPr>
     </w:lvl>
   </w:abstractNum>
-  <w:abstractNum w:abstractNumId="5" w15:restartNumberingAfterBreak="0">
+  <w:abstractNum w:abstractNumId="9" w15:restartNumberingAfterBreak="0">
     <w:nsid w:val="34A55195"/>
     <w:multiLevelType w:val="multilevel"/>
     <w:tmpl w:val="74E4C092"/>
@@ -2071,7 +3214,120 @@
       </w:rPr>
     </w:lvl>
   </w:abstractNum>
-  <w:abstractNum w:abstractNumId="6" w15:restartNumberingAfterBreak="0">
+  <w:abstractNum w:abstractNumId="10" w15:restartNumberingAfterBreak="0">
+    <w:nsid w:val="34BF2FA7"/>
+    <w:multiLevelType w:val="hybridMultilevel"/>
+    <w:tmpl w:val="9E2ECAD6"/>
+    <w:lvl w:ilvl="0" w:tplc="040C0009">
+      <w:start w:val="1"/>
+      <w:numFmt w:val="bullet"/>
+      <w:lvlText w:val=""/>
+      <w:lvlJc w:val="left"/>
+      <w:pPr>
+        <w:ind w:left="1080" w:hanging="360"/>
+      </w:pPr>
+      <w:rPr>
+        <w:rFonts w:ascii="Wingdings" w:hAnsi="Wingdings" w:hint="default"/>
+      </w:rPr>
+    </w:lvl>
+    <w:lvl w:ilvl="1" w:tplc="040C0003" w:tentative="1">
+      <w:start w:val="1"/>
+      <w:numFmt w:val="bullet"/>
+      <w:lvlText w:val="o"/>
+      <w:lvlJc w:val="left"/>
+      <w:pPr>
+        <w:ind w:left="1800" w:hanging="360"/>
+      </w:pPr>
+      <w:rPr>
+        <w:rFonts w:ascii="Courier New" w:hAnsi="Courier New" w:cs="Courier New" w:hint="default"/>
+      </w:rPr>
+    </w:lvl>
+    <w:lvl w:ilvl="2" w:tplc="040C0005" w:tentative="1">
+      <w:start w:val="1"/>
+      <w:numFmt w:val="bullet"/>
+      <w:lvlText w:val=""/>
+      <w:lvlJc w:val="left"/>
+      <w:pPr>
+        <w:ind w:left="2520" w:hanging="360"/>
+      </w:pPr>
+      <w:rPr>
+        <w:rFonts w:ascii="Wingdings" w:hAnsi="Wingdings" w:hint="default"/>
+      </w:rPr>
+    </w:lvl>
+    <w:lvl w:ilvl="3" w:tplc="040C0001" w:tentative="1">
+      <w:start w:val="1"/>
+      <w:numFmt w:val="bullet"/>
+      <w:lvlText w:val=""/>
+      <w:lvlJc w:val="left"/>
+      <w:pPr>
+        <w:ind w:left="3240" w:hanging="360"/>
+      </w:pPr>
+      <w:rPr>
+        <w:rFonts w:ascii="Symbol" w:hAnsi="Symbol" w:hint="default"/>
+      </w:rPr>
+    </w:lvl>
+    <w:lvl w:ilvl="4" w:tplc="040C0003" w:tentative="1">
+      <w:start w:val="1"/>
+      <w:numFmt w:val="bullet"/>
+      <w:lvlText w:val="o"/>
+      <w:lvlJc w:val="left"/>
+      <w:pPr>
+        <w:ind w:left="3960" w:hanging="360"/>
+      </w:pPr>
+      <w:rPr>
+        <w:rFonts w:ascii="Courier New" w:hAnsi="Courier New" w:cs="Courier New" w:hint="default"/>
+      </w:rPr>
+    </w:lvl>
+    <w:lvl w:ilvl="5" w:tplc="040C0005" w:tentative="1">
+      <w:start w:val="1"/>
+      <w:numFmt w:val="bullet"/>
+      <w:lvlText w:val=""/>
+      <w:lvlJc w:val="left"/>
+      <w:pPr>
+        <w:ind w:left="4680" w:hanging="360"/>
+      </w:pPr>
+      <w:rPr>
+        <w:rFonts w:ascii="Wingdings" w:hAnsi="Wingdings" w:hint="default"/>
+      </w:rPr>
+    </w:lvl>
+    <w:lvl w:ilvl="6" w:tplc="040C0001" w:tentative="1">
+      <w:start w:val="1"/>
+      <w:numFmt w:val="bullet"/>
+      <w:lvlText w:val=""/>
+      <w:lvlJc w:val="left"/>
+      <w:pPr>
+        <w:ind w:left="5400" w:hanging="360"/>
+      </w:pPr>
+      <w:rPr>
+        <w:rFonts w:ascii="Symbol" w:hAnsi="Symbol" w:hint="default"/>
+      </w:rPr>
+    </w:lvl>
+    <w:lvl w:ilvl="7" w:tplc="040C0003" w:tentative="1">
+      <w:start w:val="1"/>
+      <w:numFmt w:val="bullet"/>
+      <w:lvlText w:val="o"/>
+      <w:lvlJc w:val="left"/>
+      <w:pPr>
+        <w:ind w:left="6120" w:hanging="360"/>
+      </w:pPr>
+      <w:rPr>
+        <w:rFonts w:ascii="Courier New" w:hAnsi="Courier New" w:cs="Courier New" w:hint="default"/>
+      </w:rPr>
+    </w:lvl>
+    <w:lvl w:ilvl="8" w:tplc="040C0005" w:tentative="1">
+      <w:start w:val="1"/>
+      <w:numFmt w:val="bullet"/>
+      <w:lvlText w:val=""/>
+      <w:lvlJc w:val="left"/>
+      <w:pPr>
+        <w:ind w:left="6840" w:hanging="360"/>
+      </w:pPr>
+      <w:rPr>
+        <w:rFonts w:ascii="Wingdings" w:hAnsi="Wingdings" w:hint="default"/>
+      </w:rPr>
+    </w:lvl>
+  </w:abstractNum>
+  <w:abstractNum w:abstractNumId="11" w15:restartNumberingAfterBreak="0">
     <w:nsid w:val="398028FB"/>
     <w:multiLevelType w:val="hybridMultilevel"/>
     <w:tmpl w:val="63FACD84"/>
@@ -2160,7 +3416,7 @@
       </w:pPr>
     </w:lvl>
   </w:abstractNum>
-  <w:abstractNum w:abstractNumId="7" w15:restartNumberingAfterBreak="0">
+  <w:abstractNum w:abstractNumId="12" w15:restartNumberingAfterBreak="0">
     <w:nsid w:val="3AE10F73"/>
     <w:multiLevelType w:val="multilevel"/>
     <w:tmpl w:val="A53C97C6"/>
@@ -2309,7 +3565,156 @@
       </w:rPr>
     </w:lvl>
   </w:abstractNum>
-  <w:abstractNum w:abstractNumId="8" w15:restartNumberingAfterBreak="0">
+  <w:abstractNum w:abstractNumId="13" w15:restartNumberingAfterBreak="0">
+    <w:nsid w:val="3C250C6C"/>
+    <w:multiLevelType w:val="multilevel"/>
+    <w:tmpl w:val="82E63320"/>
+    <w:lvl w:ilvl="0">
+      <w:start w:val="1"/>
+      <w:numFmt w:val="bullet"/>
+      <w:lvlText w:val=""/>
+      <w:lvlJc w:val="left"/>
+      <w:pPr>
+        <w:tabs>
+          <w:tab w:val="num" w:pos="720"/>
+        </w:tabs>
+        <w:ind w:left="720" w:hanging="360"/>
+      </w:pPr>
+      <w:rPr>
+        <w:rFonts w:ascii="Symbol" w:hAnsi="Symbol" w:hint="default"/>
+        <w:sz w:val="20"/>
+      </w:rPr>
+    </w:lvl>
+    <w:lvl w:ilvl="1" w:tentative="1">
+      <w:start w:val="1"/>
+      <w:numFmt w:val="bullet"/>
+      <w:lvlText w:val="o"/>
+      <w:lvlJc w:val="left"/>
+      <w:pPr>
+        <w:tabs>
+          <w:tab w:val="num" w:pos="1440"/>
+        </w:tabs>
+        <w:ind w:left="1440" w:hanging="360"/>
+      </w:pPr>
+      <w:rPr>
+        <w:rFonts w:ascii="Courier New" w:hAnsi="Courier New" w:hint="default"/>
+        <w:sz w:val="20"/>
+      </w:rPr>
+    </w:lvl>
+    <w:lvl w:ilvl="2" w:tentative="1">
+      <w:start w:val="1"/>
+      <w:numFmt w:val="bullet"/>
+      <w:lvlText w:val=""/>
+      <w:lvlJc w:val="left"/>
+      <w:pPr>
+        <w:tabs>
+          <w:tab w:val="num" w:pos="2160"/>
+        </w:tabs>
+        <w:ind w:left="2160" w:hanging="360"/>
+      </w:pPr>
+      <w:rPr>
+        <w:rFonts w:ascii="Wingdings" w:hAnsi="Wingdings" w:hint="default"/>
+        <w:sz w:val="20"/>
+      </w:rPr>
+    </w:lvl>
+    <w:lvl w:ilvl="3" w:tentative="1">
+      <w:start w:val="1"/>
+      <w:numFmt w:val="bullet"/>
+      <w:lvlText w:val=""/>
+      <w:lvlJc w:val="left"/>
+      <w:pPr>
+        <w:tabs>
+          <w:tab w:val="num" w:pos="2880"/>
+        </w:tabs>
+        <w:ind w:left="2880" w:hanging="360"/>
+      </w:pPr>
+      <w:rPr>
+        <w:rFonts w:ascii="Wingdings" w:hAnsi="Wingdings" w:hint="default"/>
+        <w:sz w:val="20"/>
+      </w:rPr>
+    </w:lvl>
+    <w:lvl w:ilvl="4" w:tentative="1">
+      <w:start w:val="1"/>
+      <w:numFmt w:val="bullet"/>
+      <w:lvlText w:val=""/>
+      <w:lvlJc w:val="left"/>
+      <w:pPr>
+        <w:tabs>
+          <w:tab w:val="num" w:pos="3600"/>
+        </w:tabs>
+        <w:ind w:left="3600" w:hanging="360"/>
+      </w:pPr>
+      <w:rPr>
+        <w:rFonts w:ascii="Wingdings" w:hAnsi="Wingdings" w:hint="default"/>
+        <w:sz w:val="20"/>
+      </w:rPr>
+    </w:lvl>
+    <w:lvl w:ilvl="5" w:tentative="1">
+      <w:start w:val="1"/>
+      <w:numFmt w:val="bullet"/>
+      <w:lvlText w:val=""/>
+      <w:lvlJc w:val="left"/>
+      <w:pPr>
+        <w:tabs>
+          <w:tab w:val="num" w:pos="4320"/>
+        </w:tabs>
+        <w:ind w:left="4320" w:hanging="360"/>
+      </w:pPr>
+      <w:rPr>
+        <w:rFonts w:ascii="Wingdings" w:hAnsi="Wingdings" w:hint="default"/>
+        <w:sz w:val="20"/>
+      </w:rPr>
+    </w:lvl>
+    <w:lvl w:ilvl="6" w:tentative="1">
+      <w:start w:val="1"/>
+      <w:numFmt w:val="bullet"/>
+      <w:lvlText w:val=""/>
+      <w:lvlJc w:val="left"/>
+      <w:pPr>
+        <w:tabs>
+          <w:tab w:val="num" w:pos="5040"/>
+        </w:tabs>
+        <w:ind w:left="5040" w:hanging="360"/>
+      </w:pPr>
+      <w:rPr>
+        <w:rFonts w:ascii="Wingdings" w:hAnsi="Wingdings" w:hint="default"/>
+        <w:sz w:val="20"/>
+      </w:rPr>
+    </w:lvl>
+    <w:lvl w:ilvl="7" w:tentative="1">
+      <w:start w:val="1"/>
+      <w:numFmt w:val="bullet"/>
+      <w:lvlText w:val=""/>
+      <w:lvlJc w:val="left"/>
+      <w:pPr>
+        <w:tabs>
+          <w:tab w:val="num" w:pos="5760"/>
+        </w:tabs>
+        <w:ind w:left="5760" w:hanging="360"/>
+      </w:pPr>
+      <w:rPr>
+        <w:rFonts w:ascii="Wingdings" w:hAnsi="Wingdings" w:hint="default"/>
+        <w:sz w:val="20"/>
+      </w:rPr>
+    </w:lvl>
+    <w:lvl w:ilvl="8" w:tentative="1">
+      <w:start w:val="1"/>
+      <w:numFmt w:val="bullet"/>
+      <w:lvlText w:val=""/>
+      <w:lvlJc w:val="left"/>
+      <w:pPr>
+        <w:tabs>
+          <w:tab w:val="num" w:pos="6480"/>
+        </w:tabs>
+        <w:ind w:left="6480" w:hanging="360"/>
+      </w:pPr>
+      <w:rPr>
+        <w:rFonts w:ascii="Wingdings" w:hAnsi="Wingdings" w:hint="default"/>
+        <w:sz w:val="20"/>
+      </w:rPr>
+    </w:lvl>
+  </w:abstractNum>
+  <w:abstractNum w:abstractNumId="14" w15:restartNumberingAfterBreak="0">
     <w:nsid w:val="401232B0"/>
     <w:multiLevelType w:val="multilevel"/>
     <w:tmpl w:val="F1BAFDFC"/>
@@ -2458,7 +3863,7 @@
       </w:rPr>
     </w:lvl>
   </w:abstractNum>
-  <w:abstractNum w:abstractNumId="9" w15:restartNumberingAfterBreak="0">
+  <w:abstractNum w:abstractNumId="15" w15:restartNumberingAfterBreak="0">
     <w:nsid w:val="4D725D55"/>
     <w:multiLevelType w:val="hybridMultilevel"/>
     <w:tmpl w:val="33DCF0C8"/>
@@ -2570,7 +3975,7 @@
       </w:rPr>
     </w:lvl>
   </w:abstractNum>
-  <w:abstractNum w:abstractNumId="10" w15:restartNumberingAfterBreak="0">
+  <w:abstractNum w:abstractNumId="16" w15:restartNumberingAfterBreak="0">
     <w:nsid w:val="4E1E0A64"/>
     <w:multiLevelType w:val="multilevel"/>
     <w:tmpl w:val="8E1AEEB2"/>
@@ -2719,7 +4124,7 @@
       </w:rPr>
     </w:lvl>
   </w:abstractNum>
-  <w:abstractNum w:abstractNumId="11" w15:restartNumberingAfterBreak="0">
+  <w:abstractNum w:abstractNumId="17" w15:restartNumberingAfterBreak="0">
     <w:nsid w:val="55F67EE5"/>
     <w:multiLevelType w:val="multilevel"/>
     <w:tmpl w:val="EB2C7A7A"/>
@@ -2868,7 +4273,7 @@
       </w:rPr>
     </w:lvl>
   </w:abstractNum>
-  <w:abstractNum w:abstractNumId="12" w15:restartNumberingAfterBreak="0">
+  <w:abstractNum w:abstractNumId="18" w15:restartNumberingAfterBreak="0">
     <w:nsid w:val="606C557E"/>
     <w:multiLevelType w:val="multilevel"/>
     <w:tmpl w:val="EAF201F6"/>
@@ -3017,7 +4422,7 @@
       </w:rPr>
     </w:lvl>
   </w:abstractNum>
-  <w:abstractNum w:abstractNumId="13" w15:restartNumberingAfterBreak="0">
+  <w:abstractNum w:abstractNumId="19" w15:restartNumberingAfterBreak="0">
     <w:nsid w:val="66ED5814"/>
     <w:multiLevelType w:val="multilevel"/>
     <w:tmpl w:val="F1BAFDFC"/>
@@ -3166,7 +4571,152 @@
       </w:rPr>
     </w:lvl>
   </w:abstractNum>
-  <w:abstractNum w:abstractNumId="14" w15:restartNumberingAfterBreak="0">
+  <w:abstractNum w:abstractNumId="20" w15:restartNumberingAfterBreak="0">
+    <w:nsid w:val="67DC3807"/>
+    <w:multiLevelType w:val="multilevel"/>
+    <w:tmpl w:val="01D811C2"/>
+    <w:lvl w:ilvl="0">
+      <w:start w:val="1"/>
+      <w:numFmt w:val="bullet"/>
+      <w:lvlText w:val=""/>
+      <w:lvlJc w:val="left"/>
+      <w:pPr>
+        <w:tabs>
+          <w:tab w:val="num" w:pos="720"/>
+        </w:tabs>
+        <w:ind w:left="720" w:hanging="360"/>
+      </w:pPr>
+      <w:rPr>
+        <w:rFonts w:ascii="Symbol" w:hAnsi="Symbol" w:hint="default"/>
+        <w:sz w:val="20"/>
+      </w:rPr>
+    </w:lvl>
+    <w:lvl w:ilvl="1">
+      <w:start w:val="1"/>
+      <w:numFmt w:val="bullet"/>
+      <w:lvlText w:val=""/>
+      <w:lvlJc w:val="left"/>
+      <w:pPr>
+        <w:ind w:left="1440" w:hanging="360"/>
+      </w:pPr>
+      <w:rPr>
+        <w:rFonts w:ascii="Wingdings" w:hAnsi="Wingdings" w:hint="default"/>
+      </w:rPr>
+    </w:lvl>
+    <w:lvl w:ilvl="2" w:tentative="1">
+      <w:start w:val="1"/>
+      <w:numFmt w:val="bullet"/>
+      <w:lvlText w:val=""/>
+      <w:lvlJc w:val="left"/>
+      <w:pPr>
+        <w:tabs>
+          <w:tab w:val="num" w:pos="2160"/>
+        </w:tabs>
+        <w:ind w:left="2160" w:hanging="360"/>
+      </w:pPr>
+      <w:rPr>
+        <w:rFonts w:ascii="Wingdings" w:hAnsi="Wingdings" w:hint="default"/>
+        <w:sz w:val="20"/>
+      </w:rPr>
+    </w:lvl>
+    <w:lvl w:ilvl="3" w:tentative="1">
+      <w:start w:val="1"/>
+      <w:numFmt w:val="bullet"/>
+      <w:lvlText w:val=""/>
+      <w:lvlJc w:val="left"/>
+      <w:pPr>
+        <w:tabs>
+          <w:tab w:val="num" w:pos="2880"/>
+        </w:tabs>
+        <w:ind w:left="2880" w:hanging="360"/>
+      </w:pPr>
+      <w:rPr>
+        <w:rFonts w:ascii="Wingdings" w:hAnsi="Wingdings" w:hint="default"/>
+        <w:sz w:val="20"/>
+      </w:rPr>
+    </w:lvl>
+    <w:lvl w:ilvl="4" w:tentative="1">
+      <w:start w:val="1"/>
+      <w:numFmt w:val="bullet"/>
+      <w:lvlText w:val=""/>
+      <w:lvlJc w:val="left"/>
+      <w:pPr>
+        <w:tabs>
+          <w:tab w:val="num" w:pos="3600"/>
+        </w:tabs>
+        <w:ind w:left="3600" w:hanging="360"/>
+      </w:pPr>
+      <w:rPr>
+        <w:rFonts w:ascii="Wingdings" w:hAnsi="Wingdings" w:hint="default"/>
+        <w:sz w:val="20"/>
+      </w:rPr>
+    </w:lvl>
+    <w:lvl w:ilvl="5" w:tentative="1">
+      <w:start w:val="1"/>
+      <w:numFmt w:val="bullet"/>
+      <w:lvlText w:val=""/>
+      <w:lvlJc w:val="left"/>
+      <w:pPr>
+        <w:tabs>
+          <w:tab w:val="num" w:pos="4320"/>
+        </w:tabs>
+        <w:ind w:left="4320" w:hanging="360"/>
+      </w:pPr>
+      <w:rPr>
+        <w:rFonts w:ascii="Wingdings" w:hAnsi="Wingdings" w:hint="default"/>
+        <w:sz w:val="20"/>
+      </w:rPr>
+    </w:lvl>
+    <w:lvl w:ilvl="6" w:tentative="1">
+      <w:start w:val="1"/>
+      <w:numFmt w:val="bullet"/>
+      <w:lvlText w:val=""/>
+      <w:lvlJc w:val="left"/>
+      <w:pPr>
+        <w:tabs>
+          <w:tab w:val="num" w:pos="5040"/>
+        </w:tabs>
+        <w:ind w:left="5040" w:hanging="360"/>
+      </w:pPr>
+      <w:rPr>
+        <w:rFonts w:ascii="Wingdings" w:hAnsi="Wingdings" w:hint="default"/>
+        <w:sz w:val="20"/>
+      </w:rPr>
+    </w:lvl>
+    <w:lvl w:ilvl="7" w:tentative="1">
+      <w:start w:val="1"/>
+      <w:numFmt w:val="bullet"/>
+      <w:lvlText w:val=""/>
+      <w:lvlJc w:val="left"/>
+      <w:pPr>
+        <w:tabs>
+          <w:tab w:val="num" w:pos="5760"/>
+        </w:tabs>
+        <w:ind w:left="5760" w:hanging="360"/>
+      </w:pPr>
+      <w:rPr>
+        <w:rFonts w:ascii="Wingdings" w:hAnsi="Wingdings" w:hint="default"/>
+        <w:sz w:val="20"/>
+      </w:rPr>
+    </w:lvl>
+    <w:lvl w:ilvl="8" w:tentative="1">
+      <w:start w:val="1"/>
+      <w:numFmt w:val="bullet"/>
+      <w:lvlText w:val=""/>
+      <w:lvlJc w:val="left"/>
+      <w:pPr>
+        <w:tabs>
+          <w:tab w:val="num" w:pos="6480"/>
+        </w:tabs>
+        <w:ind w:left="6480" w:hanging="360"/>
+      </w:pPr>
+      <w:rPr>
+        <w:rFonts w:ascii="Wingdings" w:hAnsi="Wingdings" w:hint="default"/>
+        <w:sz w:val="20"/>
+      </w:rPr>
+    </w:lvl>
+  </w:abstractNum>
+  <w:abstractNum w:abstractNumId="21" w15:restartNumberingAfterBreak="0">
     <w:nsid w:val="70610829"/>
     <w:multiLevelType w:val="multilevel"/>
     <w:tmpl w:val="876E2FEC"/>
@@ -3315,7 +4865,156 @@
       </w:rPr>
     </w:lvl>
   </w:abstractNum>
-  <w:abstractNum w:abstractNumId="15" w15:restartNumberingAfterBreak="0">
+  <w:abstractNum w:abstractNumId="22" w15:restartNumberingAfterBreak="0">
+    <w:nsid w:val="712C72EC"/>
+    <w:multiLevelType w:val="multilevel"/>
+    <w:tmpl w:val="8B70C02C"/>
+    <w:lvl w:ilvl="0">
+      <w:start w:val="1"/>
+      <w:numFmt w:val="bullet"/>
+      <w:lvlText w:val=""/>
+      <w:lvlJc w:val="left"/>
+      <w:pPr>
+        <w:tabs>
+          <w:tab w:val="num" w:pos="720"/>
+        </w:tabs>
+        <w:ind w:left="720" w:hanging="360"/>
+      </w:pPr>
+      <w:rPr>
+        <w:rFonts w:ascii="Wingdings" w:hAnsi="Wingdings" w:hint="default"/>
+        <w:sz w:val="20"/>
+      </w:rPr>
+    </w:lvl>
+    <w:lvl w:ilvl="1" w:tentative="1">
+      <w:start w:val="1"/>
+      <w:numFmt w:val="bullet"/>
+      <w:lvlText w:val="o"/>
+      <w:lvlJc w:val="left"/>
+      <w:pPr>
+        <w:tabs>
+          <w:tab w:val="num" w:pos="1440"/>
+        </w:tabs>
+        <w:ind w:left="1440" w:hanging="360"/>
+      </w:pPr>
+      <w:rPr>
+        <w:rFonts w:ascii="Courier New" w:hAnsi="Courier New" w:hint="default"/>
+        <w:sz w:val="20"/>
+      </w:rPr>
+    </w:lvl>
+    <w:lvl w:ilvl="2" w:tentative="1">
+      <w:start w:val="1"/>
+      <w:numFmt w:val="bullet"/>
+      <w:lvlText w:val=""/>
+      <w:lvlJc w:val="left"/>
+      <w:pPr>
+        <w:tabs>
+          <w:tab w:val="num" w:pos="2160"/>
+        </w:tabs>
+        <w:ind w:left="2160" w:hanging="360"/>
+      </w:pPr>
+      <w:rPr>
+        <w:rFonts w:ascii="Wingdings" w:hAnsi="Wingdings" w:hint="default"/>
+        <w:sz w:val="20"/>
+      </w:rPr>
+    </w:lvl>
+    <w:lvl w:ilvl="3" w:tentative="1">
+      <w:start w:val="1"/>
+      <w:numFmt w:val="bullet"/>
+      <w:lvlText w:val=""/>
+      <w:lvlJc w:val="left"/>
+      <w:pPr>
+        <w:tabs>
+          <w:tab w:val="num" w:pos="2880"/>
+        </w:tabs>
+        <w:ind w:left="2880" w:hanging="360"/>
+      </w:pPr>
+      <w:rPr>
+        <w:rFonts w:ascii="Wingdings" w:hAnsi="Wingdings" w:hint="default"/>
+        <w:sz w:val="20"/>
+      </w:rPr>
+    </w:lvl>
+    <w:lvl w:ilvl="4" w:tentative="1">
+      <w:start w:val="1"/>
+      <w:numFmt w:val="bullet"/>
+      <w:lvlText w:val=""/>
+      <w:lvlJc w:val="left"/>
+      <w:pPr>
+        <w:tabs>
+          <w:tab w:val="num" w:pos="3600"/>
+        </w:tabs>
+        <w:ind w:left="3600" w:hanging="360"/>
+      </w:pPr>
+      <w:rPr>
+        <w:rFonts w:ascii="Wingdings" w:hAnsi="Wingdings" w:hint="default"/>
+        <w:sz w:val="20"/>
+      </w:rPr>
+    </w:lvl>
+    <w:lvl w:ilvl="5" w:tentative="1">
+      <w:start w:val="1"/>
+      <w:numFmt w:val="bullet"/>
+      <w:lvlText w:val=""/>
+      <w:lvlJc w:val="left"/>
+      <w:pPr>
+        <w:tabs>
+          <w:tab w:val="num" w:pos="4320"/>
+        </w:tabs>
+        <w:ind w:left="4320" w:hanging="360"/>
+      </w:pPr>
+      <w:rPr>
+        <w:rFonts w:ascii="Wingdings" w:hAnsi="Wingdings" w:hint="default"/>
+        <w:sz w:val="20"/>
+      </w:rPr>
+    </w:lvl>
+    <w:lvl w:ilvl="6" w:tentative="1">
+      <w:start w:val="1"/>
+      <w:numFmt w:val="bullet"/>
+      <w:lvlText w:val=""/>
+      <w:lvlJc w:val="left"/>
+      <w:pPr>
+        <w:tabs>
+          <w:tab w:val="num" w:pos="5040"/>
+        </w:tabs>
+        <w:ind w:left="5040" w:hanging="360"/>
+      </w:pPr>
+      <w:rPr>
+        <w:rFonts w:ascii="Wingdings" w:hAnsi="Wingdings" w:hint="default"/>
+        <w:sz w:val="20"/>
+      </w:rPr>
+    </w:lvl>
+    <w:lvl w:ilvl="7" w:tentative="1">
+      <w:start w:val="1"/>
+      <w:numFmt w:val="bullet"/>
+      <w:lvlText w:val=""/>
+      <w:lvlJc w:val="left"/>
+      <w:pPr>
+        <w:tabs>
+          <w:tab w:val="num" w:pos="5760"/>
+        </w:tabs>
+        <w:ind w:left="5760" w:hanging="360"/>
+      </w:pPr>
+      <w:rPr>
+        <w:rFonts w:ascii="Wingdings" w:hAnsi="Wingdings" w:hint="default"/>
+        <w:sz w:val="20"/>
+      </w:rPr>
+    </w:lvl>
+    <w:lvl w:ilvl="8" w:tentative="1">
+      <w:start w:val="1"/>
+      <w:numFmt w:val="bullet"/>
+      <w:lvlText w:val=""/>
+      <w:lvlJc w:val="left"/>
+      <w:pPr>
+        <w:tabs>
+          <w:tab w:val="num" w:pos="6480"/>
+        </w:tabs>
+        <w:ind w:left="6480" w:hanging="360"/>
+      </w:pPr>
+      <w:rPr>
+        <w:rFonts w:ascii="Wingdings" w:hAnsi="Wingdings" w:hint="default"/>
+        <w:sz w:val="20"/>
+      </w:rPr>
+    </w:lvl>
+  </w:abstractNum>
+  <w:abstractNum w:abstractNumId="23" w15:restartNumberingAfterBreak="0">
     <w:nsid w:val="73491666"/>
     <w:multiLevelType w:val="hybridMultilevel"/>
     <w:tmpl w:val="0E30BB28"/>
@@ -3404,53 +5103,229 @@
       </w:pPr>
     </w:lvl>
   </w:abstractNum>
+  <w:abstractNum w:abstractNumId="24" w15:restartNumberingAfterBreak="0">
+    <w:nsid w:val="78BE6B0E"/>
+    <w:multiLevelType w:val="multilevel"/>
+    <w:tmpl w:val="A424939C"/>
+    <w:lvl w:ilvl="0">
+      <w:start w:val="1"/>
+      <w:numFmt w:val="bullet"/>
+      <w:lvlText w:val=""/>
+      <w:lvlJc w:val="left"/>
+      <w:pPr>
+        <w:tabs>
+          <w:tab w:val="num" w:pos="720"/>
+        </w:tabs>
+        <w:ind w:left="720" w:hanging="360"/>
+      </w:pPr>
+      <w:rPr>
+        <w:rFonts w:ascii="Symbol" w:hAnsi="Symbol" w:hint="default"/>
+        <w:sz w:val="20"/>
+      </w:rPr>
+    </w:lvl>
+    <w:lvl w:ilvl="1" w:tentative="1">
+      <w:start w:val="1"/>
+      <w:numFmt w:val="bullet"/>
+      <w:lvlText w:val="o"/>
+      <w:lvlJc w:val="left"/>
+      <w:pPr>
+        <w:tabs>
+          <w:tab w:val="num" w:pos="1440"/>
+        </w:tabs>
+        <w:ind w:left="1440" w:hanging="360"/>
+      </w:pPr>
+      <w:rPr>
+        <w:rFonts w:ascii="Courier New" w:hAnsi="Courier New" w:hint="default"/>
+        <w:sz w:val="20"/>
+      </w:rPr>
+    </w:lvl>
+    <w:lvl w:ilvl="2" w:tentative="1">
+      <w:start w:val="1"/>
+      <w:numFmt w:val="bullet"/>
+      <w:lvlText w:val=""/>
+      <w:lvlJc w:val="left"/>
+      <w:pPr>
+        <w:tabs>
+          <w:tab w:val="num" w:pos="2160"/>
+        </w:tabs>
+        <w:ind w:left="2160" w:hanging="360"/>
+      </w:pPr>
+      <w:rPr>
+        <w:rFonts w:ascii="Wingdings" w:hAnsi="Wingdings" w:hint="default"/>
+        <w:sz w:val="20"/>
+      </w:rPr>
+    </w:lvl>
+    <w:lvl w:ilvl="3" w:tentative="1">
+      <w:start w:val="1"/>
+      <w:numFmt w:val="bullet"/>
+      <w:lvlText w:val=""/>
+      <w:lvlJc w:val="left"/>
+      <w:pPr>
+        <w:tabs>
+          <w:tab w:val="num" w:pos="2880"/>
+        </w:tabs>
+        <w:ind w:left="2880" w:hanging="360"/>
+      </w:pPr>
+      <w:rPr>
+        <w:rFonts w:ascii="Wingdings" w:hAnsi="Wingdings" w:hint="default"/>
+        <w:sz w:val="20"/>
+      </w:rPr>
+    </w:lvl>
+    <w:lvl w:ilvl="4" w:tentative="1">
+      <w:start w:val="1"/>
+      <w:numFmt w:val="bullet"/>
+      <w:lvlText w:val=""/>
+      <w:lvlJc w:val="left"/>
+      <w:pPr>
+        <w:tabs>
+          <w:tab w:val="num" w:pos="3600"/>
+        </w:tabs>
+        <w:ind w:left="3600" w:hanging="360"/>
+      </w:pPr>
+      <w:rPr>
+        <w:rFonts w:ascii="Wingdings" w:hAnsi="Wingdings" w:hint="default"/>
+        <w:sz w:val="20"/>
+      </w:rPr>
+    </w:lvl>
+    <w:lvl w:ilvl="5" w:tentative="1">
+      <w:start w:val="1"/>
+      <w:numFmt w:val="bullet"/>
+      <w:lvlText w:val=""/>
+      <w:lvlJc w:val="left"/>
+      <w:pPr>
+        <w:tabs>
+          <w:tab w:val="num" w:pos="4320"/>
+        </w:tabs>
+        <w:ind w:left="4320" w:hanging="360"/>
+      </w:pPr>
+      <w:rPr>
+        <w:rFonts w:ascii="Wingdings" w:hAnsi="Wingdings" w:hint="default"/>
+        <w:sz w:val="20"/>
+      </w:rPr>
+    </w:lvl>
+    <w:lvl w:ilvl="6" w:tentative="1">
+      <w:start w:val="1"/>
+      <w:numFmt w:val="bullet"/>
+      <w:lvlText w:val=""/>
+      <w:lvlJc w:val="left"/>
+      <w:pPr>
+        <w:tabs>
+          <w:tab w:val="num" w:pos="5040"/>
+        </w:tabs>
+        <w:ind w:left="5040" w:hanging="360"/>
+      </w:pPr>
+      <w:rPr>
+        <w:rFonts w:ascii="Wingdings" w:hAnsi="Wingdings" w:hint="default"/>
+        <w:sz w:val="20"/>
+      </w:rPr>
+    </w:lvl>
+    <w:lvl w:ilvl="7" w:tentative="1">
+      <w:start w:val="1"/>
+      <w:numFmt w:val="bullet"/>
+      <w:lvlText w:val=""/>
+      <w:lvlJc w:val="left"/>
+      <w:pPr>
+        <w:tabs>
+          <w:tab w:val="num" w:pos="5760"/>
+        </w:tabs>
+        <w:ind w:left="5760" w:hanging="360"/>
+      </w:pPr>
+      <w:rPr>
+        <w:rFonts w:ascii="Wingdings" w:hAnsi="Wingdings" w:hint="default"/>
+        <w:sz w:val="20"/>
+      </w:rPr>
+    </w:lvl>
+    <w:lvl w:ilvl="8" w:tentative="1">
+      <w:start w:val="1"/>
+      <w:numFmt w:val="bullet"/>
+      <w:lvlText w:val=""/>
+      <w:lvlJc w:val="left"/>
+      <w:pPr>
+        <w:tabs>
+          <w:tab w:val="num" w:pos="6480"/>
+        </w:tabs>
+        <w:ind w:left="6480" w:hanging="360"/>
+      </w:pPr>
+      <w:rPr>
+        <w:rFonts w:ascii="Wingdings" w:hAnsi="Wingdings" w:hint="default"/>
+        <w:sz w:val="20"/>
+      </w:rPr>
+    </w:lvl>
+  </w:abstractNum>
   <w:num w:numId="1" w16cid:durableId="1832679332">
-    <w:abstractNumId w:val="3"/>
+    <w:abstractNumId w:val="7"/>
   </w:num>
   <w:num w:numId="2" w16cid:durableId="210533043">
-    <w:abstractNumId w:val="15"/>
+    <w:abstractNumId w:val="23"/>
   </w:num>
   <w:num w:numId="3" w16cid:durableId="1530754757">
-    <w:abstractNumId w:val="6"/>
+    <w:abstractNumId w:val="11"/>
   </w:num>
   <w:num w:numId="4" w16cid:durableId="1675110098">
-    <w:abstractNumId w:val="14"/>
+    <w:abstractNumId w:val="21"/>
   </w:num>
   <w:num w:numId="5" w16cid:durableId="2124303638">
     <w:abstractNumId w:val="0"/>
   </w:num>
   <w:num w:numId="6" w16cid:durableId="428739737">
-    <w:abstractNumId w:val="7"/>
+    <w:abstractNumId w:val="12"/>
   </w:num>
   <w:num w:numId="7" w16cid:durableId="1005785882">
-    <w:abstractNumId w:val="8"/>
+    <w:abstractNumId w:val="14"/>
   </w:num>
   <w:num w:numId="8" w16cid:durableId="2010717928">
-    <w:abstractNumId w:val="13"/>
+    <w:abstractNumId w:val="19"/>
   </w:num>
   <w:num w:numId="9" w16cid:durableId="1258253170">
-    <w:abstractNumId w:val="9"/>
+    <w:abstractNumId w:val="15"/>
   </w:num>
   <w:num w:numId="10" w16cid:durableId="446892760">
-    <w:abstractNumId w:val="4"/>
+    <w:abstractNumId w:val="8"/>
   </w:num>
   <w:num w:numId="11" w16cid:durableId="1905530536">
     <w:abstractNumId w:val="1"/>
   </w:num>
   <w:num w:numId="12" w16cid:durableId="542327635">
-    <w:abstractNumId w:val="11"/>
+    <w:abstractNumId w:val="17"/>
   </w:num>
   <w:num w:numId="13" w16cid:durableId="1015231132">
+    <w:abstractNumId w:val="4"/>
+  </w:num>
+  <w:num w:numId="14" w16cid:durableId="398990188">
+    <w:abstractNumId w:val="9"/>
+  </w:num>
+  <w:num w:numId="15" w16cid:durableId="1233469001">
+    <w:abstractNumId w:val="16"/>
+  </w:num>
+  <w:num w:numId="16" w16cid:durableId="472527337">
+    <w:abstractNumId w:val="18"/>
+  </w:num>
+  <w:num w:numId="17" w16cid:durableId="684941472">
+    <w:abstractNumId w:val="24"/>
+  </w:num>
+  <w:num w:numId="18" w16cid:durableId="1878420902">
+    <w:abstractNumId w:val="6"/>
+  </w:num>
+  <w:num w:numId="19" w16cid:durableId="1609459092">
+    <w:abstractNumId w:val="13"/>
+  </w:num>
+  <w:num w:numId="20" w16cid:durableId="469982996">
     <w:abstractNumId w:val="2"/>
   </w:num>
-  <w:num w:numId="14" w16cid:durableId="398990188">
+  <w:num w:numId="21" w16cid:durableId="684943526">
+    <w:abstractNumId w:val="20"/>
+  </w:num>
+  <w:num w:numId="22" w16cid:durableId="135494365">
+    <w:abstractNumId w:val="10"/>
+  </w:num>
+  <w:num w:numId="23" w16cid:durableId="629555242">
+    <w:abstractNumId w:val="22"/>
+  </w:num>
+  <w:num w:numId="24" w16cid:durableId="2103607098">
     <w:abstractNumId w:val="5"/>
   </w:num>
-  <w:num w:numId="15" w16cid:durableId="1233469001">
-    <w:abstractNumId w:val="10"/>
-  </w:num>
-  <w:num w:numId="16" w16cid:durableId="472527337">
-    <w:abstractNumId w:val="12"/>
+  <w:num w:numId="25" w16cid:durableId="1329212829">
+    <w:abstractNumId w:val="3"/>
   </w:num>
 </w:numbering>
 </file>

</xml_diff>